<commit_message>
Updated Parts list for PSU Case
</commit_message>
<xml_diff>
--- a/FiringMechAssembly/Documentation/FiringMech_PartsList.docx
+++ b/FiringMechAssembly/Documentation/FiringMech_PartsList.docx
@@ -895,6 +895,7 @@
             <w:r>
               <w:rPr>
                 <w:rFonts w:cstheme="minorHAnsi"/>
+                <w:noProof/>
               </w:rPr>
               <w:drawing>
                 <wp:inline distT="0" distB="0" distL="0" distR="0" wp14:anchorId="1D473263" wp14:editId="20E4C389">
@@ -1025,6 +1026,7 @@
             <w:r>
               <w:rPr>
                 <w:rFonts w:cstheme="minorHAnsi"/>
+                <w:noProof/>
               </w:rPr>
               <w:drawing>
                 <wp:inline distT="0" distB="0" distL="0" distR="0" wp14:anchorId="08D14533" wp14:editId="42D58E3E">
@@ -1162,6 +1164,7 @@
             <w:r>
               <w:rPr>
                 <w:rFonts w:cstheme="minorHAnsi"/>
+                <w:noProof/>
               </w:rPr>
               <w:drawing>
                 <wp:inline distT="0" distB="0" distL="0" distR="0" wp14:anchorId="14F29238" wp14:editId="060F8F87">
@@ -1295,6 +1298,7 @@
             <w:r>
               <w:rPr>
                 <w:rFonts w:cstheme="minorHAnsi"/>
+                <w:noProof/>
               </w:rPr>
               <w:drawing>
                 <wp:inline distT="0" distB="0" distL="0" distR="0" wp14:anchorId="311C67F0" wp14:editId="48A274C0">
@@ -1423,6 +1427,7 @@
             <w:r>
               <w:rPr>
                 <w:rFonts w:cstheme="minorHAnsi"/>
+                <w:noProof/>
               </w:rPr>
               <w:drawing>
                 <wp:inline distT="0" distB="0" distL="0" distR="0" wp14:anchorId="6BE3D439" wp14:editId="487C083A">
@@ -1509,6 +1514,249 @@
           </w:p>
         </w:tc>
       </w:tr>
+      <w:tr>
+        <w:tc>
+          <w:tcPr>
+            <w:tcW w:w="1696" w:type="dxa"/>
+          </w:tcPr>
+          <w:p>
+            <w:pPr>
+              <w:rPr>
+                <w:rFonts w:cstheme="minorHAnsi"/>
+              </w:rPr>
+            </w:pPr>
+            <w:r>
+              <w:rPr>
+                <w:rFonts w:cstheme="minorHAnsi"/>
+              </w:rPr>
+              <w:t>3DP-14</w:t>
+            </w:r>
+          </w:p>
+        </w:tc>
+        <w:tc>
+          <w:tcPr>
+            <w:tcW w:w="3828" w:type="dxa"/>
+          </w:tcPr>
+          <w:p>
+            <w:pPr>
+              <w:jc w:val="center"/>
+              <w:rPr>
+                <w:rFonts w:cstheme="minorHAnsi"/>
+                <w:noProof/>
+              </w:rPr>
+            </w:pPr>
+            <w:r>
+              <w:rPr>
+                <w:rFonts w:cstheme="minorHAnsi"/>
+                <w:noProof/>
+              </w:rPr>
+              <w:drawing>
+                <wp:inline distT="0" distB="0" distL="0" distR="0" wp14:anchorId="42E20C4C" wp14:editId="3F96FC11">
+                  <wp:extent cx="2232000" cy="1642480"/>
+                  <wp:effectExtent l="0" t="0" r="0" b="0"/>
+                  <wp:docPr id="2" name="Picture 2"/>
+                  <wp:cNvGraphicFramePr>
+                    <a:graphicFrameLocks xmlns:a="http://schemas.openxmlformats.org/drawingml/2006/main" noChangeAspect="1"/>
+                  </wp:cNvGraphicFramePr>
+                  <a:graphic xmlns:a="http://schemas.openxmlformats.org/drawingml/2006/main">
+                    <a:graphicData uri="http://schemas.openxmlformats.org/drawingml/2006/picture">
+                      <pic:pic xmlns:pic="http://schemas.openxmlformats.org/drawingml/2006/picture">
+                        <pic:nvPicPr>
+                          <pic:cNvPr id="1" name=""/>
+                          <pic:cNvPicPr/>
+                        </pic:nvPicPr>
+                        <pic:blipFill>
+                          <a:blip r:embed="rId17"/>
+                          <a:stretch>
+                            <a:fillRect/>
+                          </a:stretch>
+                        </pic:blipFill>
+                        <pic:spPr>
+                          <a:xfrm>
+                            <a:off x="0" y="0"/>
+                            <a:ext cx="2232000" cy="1642480"/>
+                          </a:xfrm>
+                          <a:prstGeom prst="rect">
+                            <a:avLst/>
+                          </a:prstGeom>
+                        </pic:spPr>
+                      </pic:pic>
+                    </a:graphicData>
+                  </a:graphic>
+                </wp:inline>
+              </w:drawing>
+            </w:r>
+          </w:p>
+        </w:tc>
+        <w:tc>
+          <w:tcPr>
+            <w:tcW w:w="5528" w:type="dxa"/>
+          </w:tcPr>
+          <w:p>
+            <w:pPr>
+              <w:rPr>
+                <w:rFonts w:cstheme="minorHAnsi"/>
+              </w:rPr>
+            </w:pPr>
+            <w:r>
+              <w:rPr>
+                <w:rFonts w:cstheme="minorHAnsi"/>
+              </w:rPr>
+              <w:t>PSU Case Lid</w:t>
+            </w:r>
+          </w:p>
+        </w:tc>
+        <w:tc>
+          <w:tcPr>
+            <w:tcW w:w="1276" w:type="dxa"/>
+          </w:tcPr>
+          <w:p>
+            <w:pPr>
+              <w:rPr>
+                <w:rFonts w:cstheme="minorHAnsi"/>
+              </w:rPr>
+            </w:pPr>
+            <w:r>
+              <w:rPr>
+                <w:rFonts w:cstheme="minorHAnsi"/>
+              </w:rPr>
+              <w:t>1</w:t>
+            </w:r>
+          </w:p>
+        </w:tc>
+        <w:tc>
+          <w:tcPr>
+            <w:tcW w:w="1620" w:type="dxa"/>
+          </w:tcPr>
+          <w:p>
+            <w:r>
+              <w:t>Link Here</w:t>
+            </w:r>
+          </w:p>
+        </w:tc>
+      </w:tr>
+      <w:tr>
+        <w:tc>
+          <w:tcPr>
+            <w:tcW w:w="1696" w:type="dxa"/>
+          </w:tcPr>
+          <w:p>
+            <w:pPr>
+              <w:rPr>
+                <w:rFonts w:cstheme="minorHAnsi"/>
+              </w:rPr>
+            </w:pPr>
+            <w:r>
+              <w:rPr>
+                <w:rFonts w:cstheme="minorHAnsi"/>
+              </w:rPr>
+              <w:lastRenderedPageBreak/>
+              <w:t>3DP-15</w:t>
+            </w:r>
+          </w:p>
+        </w:tc>
+        <w:tc>
+          <w:tcPr>
+            <w:tcW w:w="3828" w:type="dxa"/>
+          </w:tcPr>
+          <w:p>
+            <w:pPr>
+              <w:jc w:val="center"/>
+              <w:rPr>
+                <w:rFonts w:cstheme="minorHAnsi"/>
+                <w:noProof/>
+              </w:rPr>
+            </w:pPr>
+            <w:r>
+              <w:rPr>
+                <w:rFonts w:cstheme="minorHAnsi"/>
+                <w:noProof/>
+              </w:rPr>
+              <w:drawing>
+                <wp:inline distT="0" distB="0" distL="0" distR="0" wp14:anchorId="68FF0CA4" wp14:editId="6C39FDEA">
+                  <wp:extent cx="2232000" cy="3883198"/>
+                  <wp:effectExtent l="0" t="0" r="0" b="3175"/>
+                  <wp:docPr id="3" name="Picture 3"/>
+                  <wp:cNvGraphicFramePr>
+                    <a:graphicFrameLocks xmlns:a="http://schemas.openxmlformats.org/drawingml/2006/main" noChangeAspect="1"/>
+                  </wp:cNvGraphicFramePr>
+                  <a:graphic xmlns:a="http://schemas.openxmlformats.org/drawingml/2006/main">
+                    <a:graphicData uri="http://schemas.openxmlformats.org/drawingml/2006/picture">
+                      <pic:pic xmlns:pic="http://schemas.openxmlformats.org/drawingml/2006/picture">
+                        <pic:nvPicPr>
+                          <pic:cNvPr id="1" name=""/>
+                          <pic:cNvPicPr/>
+                        </pic:nvPicPr>
+                        <pic:blipFill>
+                          <a:blip r:embed="rId18"/>
+                          <a:stretch>
+                            <a:fillRect/>
+                          </a:stretch>
+                        </pic:blipFill>
+                        <pic:spPr>
+                          <a:xfrm>
+                            <a:off x="0" y="0"/>
+                            <a:ext cx="2232000" cy="3883198"/>
+                          </a:xfrm>
+                          <a:prstGeom prst="rect">
+                            <a:avLst/>
+                          </a:prstGeom>
+                        </pic:spPr>
+                      </pic:pic>
+                    </a:graphicData>
+                  </a:graphic>
+                </wp:inline>
+              </w:drawing>
+            </w:r>
+          </w:p>
+        </w:tc>
+        <w:tc>
+          <w:tcPr>
+            <w:tcW w:w="5528" w:type="dxa"/>
+          </w:tcPr>
+          <w:p>
+            <w:pPr>
+              <w:rPr>
+                <w:rFonts w:cstheme="minorHAnsi"/>
+              </w:rPr>
+            </w:pPr>
+            <w:r>
+              <w:rPr>
+                <w:rFonts w:cstheme="minorHAnsi"/>
+              </w:rPr>
+              <w:t>PSU Case Body</w:t>
+            </w:r>
+          </w:p>
+        </w:tc>
+        <w:tc>
+          <w:tcPr>
+            <w:tcW w:w="1276" w:type="dxa"/>
+          </w:tcPr>
+          <w:p>
+            <w:pPr>
+              <w:rPr>
+                <w:rFonts w:cstheme="minorHAnsi"/>
+              </w:rPr>
+            </w:pPr>
+            <w:r>
+              <w:rPr>
+                <w:rFonts w:cstheme="minorHAnsi"/>
+              </w:rPr>
+              <w:t>1</w:t>
+            </w:r>
+          </w:p>
+        </w:tc>
+        <w:tc>
+          <w:tcPr>
+            <w:tcW w:w="1620" w:type="dxa"/>
+          </w:tcPr>
+          <w:p>
+            <w:r>
+              <w:t>Link Here</w:t>
+            </w:r>
+          </w:p>
+        </w:tc>
+      </w:tr>
     </w:tbl>
     <w:p>
       <w:pPr>
@@ -1809,7 +2057,7 @@
                 <w:szCs w:val="21"/>
               </w:rPr>
             </w:pPr>
-            <w:hyperlink r:id="rId17" w:history="1">
+            <w:hyperlink r:id="rId19" w:history="1">
               <w:r>
                 <w:rPr>
                   <w:rStyle w:val="Hyperlink"/>
@@ -1922,7 +2170,7 @@
                 <w:szCs w:val="21"/>
               </w:rPr>
             </w:pPr>
-            <w:hyperlink r:id="rId18" w:history="1">
+            <w:hyperlink r:id="rId20" w:history="1">
               <w:r>
                 <w:rPr>
                   <w:rStyle w:val="Hyperlink"/>
@@ -2035,7 +2283,7 @@
                 <w:szCs w:val="21"/>
               </w:rPr>
             </w:pPr>
-            <w:hyperlink r:id="rId19" w:history="1">
+            <w:hyperlink r:id="rId21" w:history="1">
               <w:r>
                 <w:rPr>
                   <w:rStyle w:val="Hyperlink"/>
@@ -2139,7 +2387,7 @@
             <w:tcW w:w="1973" w:type="dxa"/>
           </w:tcPr>
           <w:p>
-            <w:hyperlink r:id="rId20" w:history="1">
+            <w:hyperlink r:id="rId22" w:history="1">
               <w:r>
                 <w:rPr>
                   <w:rStyle w:val="Hyperlink"/>
@@ -2244,7 +2492,7 @@
             <w:tcW w:w="1973" w:type="dxa"/>
           </w:tcPr>
           <w:p>
-            <w:hyperlink r:id="rId21" w:history="1">
+            <w:hyperlink r:id="rId23" w:history="1">
               <w:r>
                 <w:rPr>
                   <w:rStyle w:val="Hyperlink"/>
@@ -2349,7 +2597,7 @@
             <w:tcW w:w="1973" w:type="dxa"/>
           </w:tcPr>
           <w:p>
-            <w:hyperlink r:id="rId22" w:history="1">
+            <w:hyperlink r:id="rId24" w:history="1">
               <w:r>
                 <w:rPr>
                   <w:rStyle w:val="Hyperlink"/>

</xml_diff>